<commit_message>
v3 - OK -
</commit_message>
<xml_diff>
--- a/PM_M1-APP-RI-CR_YannDouailly_SimonTancev.docx
+++ b/PM_M1-APP-RI-CR_YannDouailly_SimonTancev.docx
@@ -6,6 +6,9 @@
       <w:pPr>
         <w:pStyle w:val="Titre1"/>
       </w:pPr>
+      <w:r>
+        <w:t>0</w:t>
+      </w:r>
       <w:r>
         <w:t>Compte Rendu</w:t>
       </w:r>
@@ -85,10 +88,19 @@
         <w:jc w:val="both"/>
       </w:pPr>
       <w:r>
-        <w:t xml:space="preserve">V1 est composée </w:t>
-      </w:r>
-      <w:r>
-        <w:t>du serveur et de deux clients, capable d’échanger entre eux</w:t>
+        <w:t xml:space="preserve">V1 est </w:t>
+      </w:r>
+      <w:r>
+        <w:t>une implémentation complète du cahier des charges, un</w:t>
+      </w:r>
+      <w:r>
+        <w:t xml:space="preserve"> serveur et </w:t>
+      </w:r>
+      <w:r>
+        <w:t>n</w:t>
+      </w:r>
+      <w:r>
+        <w:t xml:space="preserve"> clients, capable d’échanger entre eux</w:t>
       </w:r>
     </w:p>
     <w:p>
@@ -101,14 +113,19 @@
         <w:jc w:val="both"/>
       </w:pPr>
       <w:r>
-        <w:t>V2 est composé du serveur et peut recevoir un nombre n de clients (</w:t>
-      </w:r>
-      <w:r>
-        <w:t>+ GUI</w:t>
-      </w:r>
-      <w:r>
-        <w:t>)</w:t>
-      </w:r>
+        <w:t xml:space="preserve">V2 </w:t>
+      </w:r>
+      <w:r>
+        <w:t>intègre le</w:t>
+      </w:r>
+      <w:r>
+        <w:t xml:space="preserve"> serveur et n clients</w:t>
+      </w:r>
+      <w:r>
+        <w:t>, avec une interface graphique côté client, un ensemble de commandes serveur, et quelques fonctionnalités en plus pour l’expérience utilisateur.</w:t>
+      </w:r>
+      <w:bookmarkStart w:id="0" w:name="_GoBack"/>
+      <w:bookmarkEnd w:id="0"/>
     </w:p>
     <w:p>
       <w:pPr>
@@ -403,15 +420,7 @@
     <w:p>
       <w:r>
         <w:tab/>
-        <w:t xml:space="preserve">Dans ce schéma on peut voir comment fonctionne la V0. Lorsque le server est lancé, sur le port correspondant (par exemple 3333 dans cette V0) il est alors en attente de client. On </w:t>
-      </w:r>
-      <w:proofErr w:type="spellStart"/>
-      <w:r>
-        <w:t>viens</w:t>
-      </w:r>
-      <w:proofErr w:type="spellEnd"/>
-      <w:r>
-        <w:t xml:space="preserve"> alors simplement vérifier la communication entre les deux à l’aide d’un simple message « PING » du client, puis d’une réponde concaténé « PING »+ « _PONG ».</w:t>
+        <w:t>Dans ce schéma on peut voir comment fonctionne la V0. Lorsque le server est lancé, sur le port correspondant (par exemple 3333 dans cette V0) il est alors en attente de client. On viens alors simplement vérifier la communication entre les deux à l’aide d’un simple message « PING » du client, puis d’une réponde concaténé « PING »+ « _PONG ».</w:t>
       </w:r>
     </w:p>
     <w:p/>
@@ -531,7 +540,6 @@
       <w:r>
         <w:t xml:space="preserve">. C’est un chat en duplex. Si l’on regarde l’exemple pour un seul client, on a tout d’abord une entrée (System.in) qui est traitée par </w:t>
       </w:r>
-      <w:proofErr w:type="spellStart"/>
       <w:r>
         <w:rPr>
           <w:b/>
@@ -539,11 +547,9 @@
         </w:rPr>
         <w:t>Readline</w:t>
       </w:r>
-      <w:proofErr w:type="spellEnd"/>
       <w:r>
         <w:t xml:space="preserve"> puis affiché par </w:t>
       </w:r>
-      <w:proofErr w:type="spellStart"/>
       <w:r>
         <w:rPr>
           <w:b/>
@@ -551,11 +557,9 @@
         </w:rPr>
         <w:t>println</w:t>
       </w:r>
-      <w:proofErr w:type="spellEnd"/>
       <w:r>
         <w:t xml:space="preserve">. Ensuite du côté server on applique un </w:t>
       </w:r>
-      <w:proofErr w:type="spellStart"/>
       <w:r>
         <w:rPr>
           <w:b/>
@@ -563,11 +567,9 @@
         </w:rPr>
         <w:t>Readline</w:t>
       </w:r>
-      <w:proofErr w:type="spellEnd"/>
       <w:r>
         <w:t xml:space="preserve"> pour lire l’input et le renvoyer vers le thread destiné à l’autre client qui va alors parcourir le trajet annexe pour enfin être géré par le thread client qui va s’occuper d’afficher le message (</w:t>
       </w:r>
-      <w:proofErr w:type="spellStart"/>
       <w:r>
         <w:rPr>
           <w:b/>
@@ -575,7 +577,6 @@
         </w:rPr>
         <w:t>System.out</w:t>
       </w:r>
-      <w:proofErr w:type="spellEnd"/>
       <w:r>
         <w:t>).</w:t>
       </w:r>
@@ -675,15 +676,7 @@
       </w:pPr>
       <w:r>
         <w:tab/>
-        <w:t xml:space="preserve">La version 3 est donc celle qui est la plus aboutie. Avec cette version on peut faire communiquer plusieurs Clients, sans avoir de limite théoriquement (mise à part pour les ressources physique de la machine). L’ajout par rapport à la version </w:t>
-      </w:r>
-      <w:proofErr w:type="spellStart"/>
-      <w:r>
-        <w:t>précedente</w:t>
-      </w:r>
-      <w:proofErr w:type="spellEnd"/>
-      <w:r>
-        <w:t xml:space="preserve"> est notamment le dispatcher qui permet de traiter les différentes arrivés des thread. Dans ce cas il est plus simple de voir ça comme un trie effectif de chaque envoie fait par l’utilisateur. De cette manière le dispatcher sais à de quelle manière envoyer ce qu’il reçoit. Nous allons le voir plus tard mais ceci est particulièrement utile pour une des fonctionnalités supplémentaire que nous avons ajoutés (PM).</w:t>
+        <w:t>La version 3 est donc celle qui est la plus aboutie. Avec cette version on peut faire communiquer plusieurs Clients, sans avoir de limite théoriquement (mise à part pour les ressources physique de la machine). L’ajout par rapport à la version précedente est notamment le dispatcher qui permet de traiter les différentes arrivés des thread. Dans ce cas il est plus simple de voir ça comme un trie effectif de chaque envoie fait par l’utilisateur. De cette manière le dispatcher sais à de quelle manière envoyer ce qu’il reçoit. Nous allons le voir plus tard mais ceci est particulièrement utile pour une des fonctionnalités supplémentaire que nous avons ajoutés (PM).</w:t>
       </w:r>
       <w:r>
         <w:br w:type="page"/>
@@ -836,37 +829,13 @@
         <w:t>Le premier Server représente le squelette</w:t>
       </w:r>
       <w:r>
-        <w:t xml:space="preserve"> pour toutes les version. On trouve le </w:t>
-      </w:r>
-      <w:proofErr w:type="spellStart"/>
-      <w:r>
-        <w:t>ServerSocket</w:t>
-      </w:r>
-      <w:proofErr w:type="spellEnd"/>
-      <w:r>
-        <w:t xml:space="preserve"> server</w:t>
-      </w:r>
-      <w:r>
-        <w:t xml:space="preserve"> et le Socket client. Le socket client est </w:t>
-      </w:r>
-      <w:proofErr w:type="spellStart"/>
-      <w:r>
-        <w:t>crée</w:t>
-      </w:r>
-      <w:proofErr w:type="spellEnd"/>
-      <w:r>
-        <w:t xml:space="preserve"> côté server après que le premier client accède au port du localhost. </w:t>
-      </w:r>
-      <w:r>
-        <w:t xml:space="preserve">A l’aide du </w:t>
-      </w:r>
-      <w:proofErr w:type="spellStart"/>
-      <w:r>
-        <w:t>PrintWriter</w:t>
-      </w:r>
-      <w:proofErr w:type="spellEnd"/>
-      <w:r>
-        <w:t>, le Server renvoie le message reçu par le client, permettant d’avoir la réponse « PING_PONG » du côté client.</w:t>
+        <w:t xml:space="preserve"> pour toutes les version. On trouve le ServerSocket server</w:t>
+      </w:r>
+      <w:r>
+        <w:t xml:space="preserve"> et le Socket client. Le socket client est crée côté server après que le premier client accède au port du localhost. </w:t>
+      </w:r>
+      <w:r>
+        <w:t>A l’aide du PrintWriter, le Server renvoie le message reçu par le client, permettant d’avoir la réponse « PING_PONG » du côté client.</w:t>
       </w:r>
     </w:p>
     <w:p>
@@ -1001,15 +970,7 @@
       </w:pPr>
       <w:r>
         <w:tab/>
-        <w:t xml:space="preserve">La classe Client est composé d’un socket (localhost :3333). La lecture en entrée est faite grâce au </w:t>
-      </w:r>
-      <w:proofErr w:type="spellStart"/>
-      <w:r>
-        <w:t>BufferedReader</w:t>
-      </w:r>
-      <w:proofErr w:type="spellEnd"/>
-      <w:r>
-        <w:t xml:space="preserve"> </w:t>
+        <w:t xml:space="preserve">La classe Client est composé d’un socket (localhost :3333). La lecture en entrée est faite grâce au BufferedReader </w:t>
       </w:r>
       <w:r>
         <w:rPr>
@@ -1019,15 +980,7 @@
         <w:t>in</w:t>
       </w:r>
       <w:r>
-        <w:t xml:space="preserve"> tandis que la  sortie est faite grâce à </w:t>
-      </w:r>
-      <w:proofErr w:type="spellStart"/>
-      <w:r>
-        <w:t>PrintWriter</w:t>
-      </w:r>
-      <w:proofErr w:type="spellEnd"/>
-      <w:r>
-        <w:t xml:space="preserve"> </w:t>
+        <w:t xml:space="preserve"> tandis que la  sortie est faite grâce à PrintWriter </w:t>
       </w:r>
       <w:r>
         <w:rPr>
@@ -1037,15 +990,7 @@
         <w:t>out.</w:t>
       </w:r>
       <w:r>
-        <w:t xml:space="preserve"> De ce fait il est possible d’envoyer « </w:t>
-      </w:r>
-      <w:proofErr w:type="spellStart"/>
-      <w:r>
-        <w:t>Client_PING</w:t>
-      </w:r>
-      <w:proofErr w:type="spellEnd"/>
-      <w:r>
-        <w:t> » au Serveur. L’exception permet de gérer le cas où le client ne trouve pas de Serveur associé au port correspondant.</w:t>
+        <w:t xml:space="preserve"> De ce fait il est possible d’envoyer « Client_PING » au Serveur. L’exception permet de gérer le cas où le client ne trouve pas de Serveur associé au port correspondant.</w:t>
       </w:r>
     </w:p>
     <w:p/>
@@ -1135,15 +1080,7 @@
         <w:ind w:left="720"/>
       </w:pPr>
       <w:r>
-        <w:t xml:space="preserve">Voici la structure générale du </w:t>
-      </w:r>
-      <w:proofErr w:type="spellStart"/>
-      <w:r>
-        <w:t>ServerCLI</w:t>
-      </w:r>
-      <w:proofErr w:type="spellEnd"/>
-      <w:r>
-        <w:t xml:space="preserve"> qui est la version améliorée de la V1 du serveur. Ici nous avons la capacité de faire communiquer deux clients différents. Il n’y a pas de dispatcher pour gérer de potentiels clients en plus. </w:t>
+        <w:t xml:space="preserve">Voici la structure générale du ServerCLI qui est la version améliorée de la V1 du serveur. Ici nous avons la capacité de faire communiquer deux clients différents. Il n’y a pas de dispatcher pour gérer de potentiels clients en plus. </w:t>
       </w:r>
     </w:p>
     <w:p>
@@ -1192,7 +1129,6 @@
           <w:u w:val="single"/>
         </w:rPr>
       </w:pPr>
-      <w:proofErr w:type="spellStart"/>
       <w:r>
         <w:rPr>
           <w:i/>
@@ -1200,16 +1136,7 @@
           <w:u w:val="single"/>
         </w:rPr>
         <w:lastRenderedPageBreak/>
-        <w:t>ClientInfo</w:t>
-      </w:r>
-      <w:proofErr w:type="spellEnd"/>
-      <w:r>
-        <w:rPr>
-          <w:i/>
-          <w:iCs/>
-          <w:u w:val="single"/>
-        </w:rPr>
-        <w:t> :</w:t>
+        <w:t>ClientInfo :</w:t>
       </w:r>
     </w:p>
     <w:p>
@@ -1272,23 +1199,13 @@
           <w:u w:val="single"/>
         </w:rPr>
       </w:pPr>
-      <w:proofErr w:type="spellStart"/>
       <w:r>
         <w:rPr>
           <w:i/>
           <w:iCs/>
           <w:u w:val="single"/>
         </w:rPr>
-        <w:t>ClientListener</w:t>
-      </w:r>
-      <w:proofErr w:type="spellEnd"/>
-      <w:r>
-        <w:rPr>
-          <w:i/>
-          <w:iCs/>
-          <w:u w:val="single"/>
-        </w:rPr>
-        <w:t> :</w:t>
+        <w:t>ClientListener :</w:t>
       </w:r>
     </w:p>
     <w:p>
@@ -1536,23 +1453,13 @@
           <w:u w:val="single"/>
         </w:rPr>
       </w:pPr>
-      <w:proofErr w:type="spellStart"/>
       <w:r>
         <w:rPr>
           <w:i/>
           <w:iCs/>
           <w:u w:val="single"/>
         </w:rPr>
-        <w:t>ClientSender</w:t>
-      </w:r>
-      <w:proofErr w:type="spellEnd"/>
-      <w:r>
-        <w:rPr>
-          <w:i/>
-          <w:iCs/>
-          <w:u w:val="single"/>
-        </w:rPr>
-        <w:t> :</w:t>
+        <w:t>ClientSender :</w:t>
       </w:r>
     </w:p>
     <w:p>
@@ -1742,7 +1649,6 @@
           <w:u w:val="single"/>
         </w:rPr>
       </w:pPr>
-      <w:proofErr w:type="spellStart"/>
       <w:r>
         <w:rPr>
           <w:i/>
@@ -1750,16 +1656,7 @@
           <w:u w:val="single"/>
         </w:rPr>
         <w:lastRenderedPageBreak/>
-        <w:t>ChatServer</w:t>
-      </w:r>
-      <w:proofErr w:type="spellEnd"/>
-      <w:r>
-        <w:rPr>
-          <w:i/>
-          <w:iCs/>
-          <w:u w:val="single"/>
-        </w:rPr>
-        <w:t> : Main</w:t>
+        <w:t>ChatServer : Main</w:t>
       </w:r>
     </w:p>
     <w:p>
@@ -1797,7 +1694,6 @@
         </w:rPr>
         <w:t xml:space="preserve"> </w:t>
       </w:r>
-      <w:proofErr w:type="spellStart"/>
       <w:r>
         <w:rPr>
           <w:rFonts w:ascii="Consolas" w:hAnsi="Consolas" w:cs="Consolas"/>
@@ -1810,7 +1706,6 @@
         </w:rPr>
         <w:t>static</w:t>
       </w:r>
-      <w:proofErr w:type="spellEnd"/>
       <w:r>
         <w:rPr>
           <w:rFonts w:ascii="Consolas" w:hAnsi="Consolas" w:cs="Consolas"/>
@@ -1843,7 +1738,6 @@
         </w:rPr>
         <w:t xml:space="preserve"> </w:t>
       </w:r>
-      <w:proofErr w:type="spellStart"/>
       <w:r>
         <w:rPr>
           <w:rFonts w:ascii="Consolas" w:hAnsi="Consolas" w:cs="Consolas"/>
@@ -1856,7 +1750,6 @@
         </w:rPr>
         <w:t>int</w:t>
       </w:r>
-      <w:proofErr w:type="spellEnd"/>
       <w:r>
         <w:rPr>
           <w:rFonts w:ascii="Consolas" w:hAnsi="Consolas" w:cs="Consolas"/>
@@ -2026,7 +1919,6 @@
       </w:pPr>
     </w:p>
     <w:p>
-      <w:proofErr w:type="spellStart"/>
       <w:r>
         <w:rPr>
           <w:i/>
@@ -2036,7 +1928,6 @@
         <w:lastRenderedPageBreak/>
         <w:t>ServerDispatcher</w:t>
       </w:r>
-      <w:proofErr w:type="spellEnd"/>
       <w:r>
         <w:t xml:space="preserve"> : </w:t>
       </w:r>
@@ -2105,21 +1996,7 @@
         <w:rPr>
           <w:rStyle w:val="Accentuationlgre"/>
         </w:rPr>
-        <w:t xml:space="preserve">ServerDispatcher.java – </w:t>
-      </w:r>
-      <w:proofErr w:type="spellStart"/>
-      <w:r>
-        <w:rPr>
-          <w:rStyle w:val="Accentuationlgre"/>
-        </w:rPr>
-        <w:t>screenshot</w:t>
-      </w:r>
-      <w:proofErr w:type="spellEnd"/>
-      <w:r>
-        <w:rPr>
-          <w:rStyle w:val="Accentuationlgre"/>
-        </w:rPr>
-        <w:t xml:space="preserve"> 1</w:t>
+        <w:t>ServerDispatcher.java – screenshot 1</w:t>
       </w:r>
     </w:p>
     <w:p>
@@ -2191,21 +2068,7 @@
         <w:rPr>
           <w:rStyle w:val="Accentuationlgre"/>
         </w:rPr>
-        <w:t xml:space="preserve">ServerDispatcher.java – </w:t>
-      </w:r>
-      <w:proofErr w:type="spellStart"/>
-      <w:r>
-        <w:rPr>
-          <w:rStyle w:val="Accentuationlgre"/>
-        </w:rPr>
-        <w:t>screenshot</w:t>
-      </w:r>
-      <w:proofErr w:type="spellEnd"/>
-      <w:r>
-        <w:rPr>
-          <w:rStyle w:val="Accentuationlgre"/>
-        </w:rPr>
-        <w:t xml:space="preserve"> 2</w:t>
+        <w:t>ServerDispatcher.java – screenshot 2</w:t>
       </w:r>
     </w:p>
     <w:p>
@@ -2269,27 +2132,15 @@
         <w:jc w:val="center"/>
         <w:rPr>
           <w:rStyle w:val="Accentuationlgre"/>
-        </w:rPr>
-      </w:pPr>
-      <w:r>
-        <w:rPr>
-          <w:rStyle w:val="Accentuationlgre"/>
-        </w:rPr>
-        <w:t xml:space="preserve">ServerDispatcher.java – </w:t>
-      </w:r>
-      <w:proofErr w:type="spellStart"/>
-      <w:r>
-        <w:rPr>
-          <w:rStyle w:val="Accentuationlgre"/>
-        </w:rPr>
-        <w:t>screenshot</w:t>
-      </w:r>
-      <w:proofErr w:type="spellEnd"/>
-      <w:r>
-        <w:rPr>
-          <w:rStyle w:val="Accentuationlgre"/>
-        </w:rPr>
-        <w:t xml:space="preserve"> 3</w:t>
+          <w:lang w:val="en-US"/>
+        </w:rPr>
+      </w:pPr>
+      <w:r>
+        <w:rPr>
+          <w:rStyle w:val="Accentuationlgre"/>
+          <w:lang w:val="en-US"/>
+        </w:rPr>
+        <w:t>ServerDispatcher.java – screenshot 3</w:t>
       </w:r>
       <w:r>
         <w:rPr>
@@ -2345,37 +2196,54 @@
     <w:p>
       <w:pPr>
         <w:jc w:val="center"/>
-      </w:pPr>
-    </w:p>
-    <w:p>
-      <w:pPr>
-        <w:jc w:val="center"/>
-      </w:pPr>
-      <w:r>
-        <w:rPr>
-          <w:rStyle w:val="Accentuationlgre"/>
-        </w:rPr>
-        <w:t xml:space="preserve">ServerDispatcher.java – </w:t>
-      </w:r>
-      <w:proofErr w:type="spellStart"/>
-      <w:r>
-        <w:rPr>
-          <w:rStyle w:val="Accentuationlgre"/>
-        </w:rPr>
-        <w:t>screenshot</w:t>
-      </w:r>
-      <w:proofErr w:type="spellEnd"/>
-      <w:r>
-        <w:rPr>
-          <w:rStyle w:val="Accentuationlgre"/>
-        </w:rPr>
-        <w:t xml:space="preserve"> 1</w:t>
-      </w:r>
-    </w:p>
-    <w:p/>
-    <w:p/>
-    <w:p/>
-    <w:p/>
+        <w:rPr>
+          <w:lang w:val="en-US"/>
+        </w:rPr>
+      </w:pPr>
+    </w:p>
+    <w:p>
+      <w:pPr>
+        <w:jc w:val="center"/>
+        <w:rPr>
+          <w:lang w:val="en-US"/>
+        </w:rPr>
+      </w:pPr>
+      <w:r>
+        <w:rPr>
+          <w:rStyle w:val="Accentuationlgre"/>
+          <w:lang w:val="en-US"/>
+        </w:rPr>
+        <w:t>ServerDispatcher.java – screenshot 1</w:t>
+      </w:r>
+    </w:p>
+    <w:p>
+      <w:pPr>
+        <w:rPr>
+          <w:lang w:val="en-US"/>
+        </w:rPr>
+      </w:pPr>
+    </w:p>
+    <w:p>
+      <w:pPr>
+        <w:rPr>
+          <w:lang w:val="en-US"/>
+        </w:rPr>
+      </w:pPr>
+    </w:p>
+    <w:p>
+      <w:pPr>
+        <w:rPr>
+          <w:lang w:val="en-US"/>
+        </w:rPr>
+      </w:pPr>
+    </w:p>
+    <w:p>
+      <w:pPr>
+        <w:rPr>
+          <w:lang w:val="en-US"/>
+        </w:rPr>
+      </w:pPr>
+    </w:p>
     <w:p>
       <w:pPr>
         <w:pStyle w:val="Titre3"/>
@@ -2407,7 +2275,6 @@
           <w:iCs w:val="0"/>
         </w:rPr>
       </w:pPr>
-      <w:proofErr w:type="spellStart"/>
       <w:r>
         <w:rPr>
           <w:rStyle w:val="Accentuationlgre"/>
@@ -2415,7 +2282,6 @@
         </w:rPr>
         <w:t>ChatClient</w:t>
       </w:r>
-      <w:proofErr w:type="spellEnd"/>
       <w:r>
         <w:rPr>
           <w:rStyle w:val="Accentuationlgre"/>
@@ -2584,21 +2450,7 @@
         <w:rPr>
           <w:rStyle w:val="Accentuationlgre"/>
         </w:rPr>
-        <w:t xml:space="preserve">.java – </w:t>
-      </w:r>
-      <w:proofErr w:type="spellStart"/>
-      <w:r>
-        <w:rPr>
-          <w:rStyle w:val="Accentuationlgre"/>
-        </w:rPr>
-        <w:t>screenshot</w:t>
-      </w:r>
-      <w:proofErr w:type="spellEnd"/>
-      <w:r>
-        <w:rPr>
-          <w:rStyle w:val="Accentuationlgre"/>
-        </w:rPr>
-        <w:t xml:space="preserve"> 1</w:t>
+        <w:t>.java – screenshot 1</w:t>
       </w:r>
     </w:p>
     <w:p>
@@ -2666,31 +2518,20 @@
         <w:jc w:val="center"/>
         <w:rPr>
           <w:rStyle w:val="Accentuationlgre"/>
-        </w:rPr>
-      </w:pPr>
-      <w:r>
-        <w:rPr>
-          <w:rStyle w:val="Accentuationlgre"/>
-        </w:rPr>
-        <w:t xml:space="preserve">ChatClient.java – </w:t>
-      </w:r>
-      <w:proofErr w:type="spellStart"/>
-      <w:r>
-        <w:rPr>
-          <w:rStyle w:val="Accentuationlgre"/>
-        </w:rPr>
-        <w:t>screenshot</w:t>
-      </w:r>
-      <w:proofErr w:type="spellEnd"/>
-      <w:r>
-        <w:rPr>
-          <w:rStyle w:val="Accentuationlgre"/>
-        </w:rPr>
-        <w:t xml:space="preserve"> </w:t>
-      </w:r>
-      <w:r>
-        <w:rPr>
-          <w:rStyle w:val="Accentuationlgre"/>
+          <w:lang w:val="en-US"/>
+        </w:rPr>
+      </w:pPr>
+      <w:r>
+        <w:rPr>
+          <w:rStyle w:val="Accentuationlgre"/>
+          <w:lang w:val="en-US"/>
+        </w:rPr>
+        <w:t xml:space="preserve">ChatClient.java – screenshot </w:t>
+      </w:r>
+      <w:r>
+        <w:rPr>
+          <w:rStyle w:val="Accentuationlgre"/>
+          <w:lang w:val="en-US"/>
         </w:rPr>
         <w:t>2</w:t>
       </w:r>
@@ -2702,11 +2543,13 @@
           <w:i w:val="0"/>
           <w:iCs w:val="0"/>
           <w:color w:val="auto"/>
-        </w:rPr>
-      </w:pPr>
-      <w:r>
-        <w:rPr>
-          <w:rStyle w:val="Accentuationlgre"/>
+          <w:lang w:val="en-US"/>
+        </w:rPr>
+      </w:pPr>
+      <w:r>
+        <w:rPr>
+          <w:rStyle w:val="Accentuationlgre"/>
+          <w:lang w:val="en-US"/>
         </w:rPr>
         <w:br/>
       </w:r>
@@ -2715,6 +2558,7 @@
           <w:rStyle w:val="Accentuationlgre"/>
           <w:color w:val="auto"/>
           <w:u w:val="single"/>
+          <w:lang w:val="en-US"/>
         </w:rPr>
         <w:t xml:space="preserve">Sender </w:t>
       </w:r>
@@ -2724,6 +2568,7 @@
           <w:i w:val="0"/>
           <w:iCs w:val="0"/>
           <w:color w:val="auto"/>
+          <w:lang w:val="en-US"/>
         </w:rPr>
         <w:t xml:space="preserve">: </w:t>
       </w:r>
@@ -2733,6 +2578,7 @@
         <w:jc w:val="center"/>
         <w:rPr>
           <w:rStyle w:val="Accentuationlgre"/>
+          <w:lang w:val="en-US"/>
         </w:rPr>
       </w:pPr>
       <w:r>
@@ -2792,40 +2638,30 @@
       <w:r>
         <w:rPr>
           <w:rStyle w:val="Accentuationlgre"/>
+          <w:lang w:val="en-US"/>
         </w:rPr>
         <w:br/>
       </w:r>
       <w:r>
         <w:rPr>
           <w:rStyle w:val="Accentuationlgre"/>
+          <w:lang w:val="en-US"/>
         </w:rPr>
         <w:t>Sender</w:t>
       </w:r>
       <w:r>
         <w:rPr>
           <w:rStyle w:val="Accentuationlgre"/>
+          <w:lang w:val="en-US"/>
         </w:rPr>
         <w:t>.java</w:t>
       </w:r>
       <w:r>
         <w:rPr>
           <w:rStyle w:val="Accentuationlgre"/>
-        </w:rPr>
-        <w:t xml:space="preserve"> – </w:t>
-      </w:r>
-      <w:proofErr w:type="spellStart"/>
-      <w:r>
-        <w:rPr>
-          <w:rStyle w:val="Accentuationlgre"/>
-        </w:rPr>
-        <w:t>screenshot</w:t>
-      </w:r>
-      <w:proofErr w:type="spellEnd"/>
-      <w:r>
-        <w:rPr>
-          <w:rStyle w:val="Accentuationlgre"/>
-        </w:rPr>
-        <w:t xml:space="preserve"> 1</w:t>
+          <w:lang w:val="en-US"/>
+        </w:rPr>
+        <w:t xml:space="preserve"> – screenshot 1</w:t>
       </w:r>
     </w:p>
     <w:p>
@@ -2905,21 +2741,7 @@
         <w:rPr>
           <w:rStyle w:val="Accentuationlgre"/>
         </w:rPr>
-        <w:t xml:space="preserve">Sender.java – </w:t>
-      </w:r>
-      <w:proofErr w:type="spellStart"/>
-      <w:r>
-        <w:rPr>
-          <w:rStyle w:val="Accentuationlgre"/>
-        </w:rPr>
-        <w:t>screenshot</w:t>
-      </w:r>
-      <w:proofErr w:type="spellEnd"/>
-      <w:r>
-        <w:rPr>
-          <w:rStyle w:val="Accentuationlgre"/>
-        </w:rPr>
-        <w:t xml:space="preserve"> 2</w:t>
+        <w:t>Sender.java – screenshot 2</w:t>
       </w:r>
     </w:p>
     <w:p>
@@ -3209,21 +3031,7 @@
         <w:rPr>
           <w:rStyle w:val="Accentuationlgre"/>
         </w:rPr>
-        <w:t xml:space="preserve">ClientInfo.java – </w:t>
-      </w:r>
-      <w:proofErr w:type="spellStart"/>
-      <w:r>
-        <w:rPr>
-          <w:rStyle w:val="Accentuationlgre"/>
-        </w:rPr>
-        <w:t>screenshot</w:t>
-      </w:r>
-      <w:proofErr w:type="spellEnd"/>
-      <w:r>
-        <w:rPr>
-          <w:rStyle w:val="Accentuationlgre"/>
-        </w:rPr>
-        <w:t xml:space="preserve"> 2</w:t>
+        <w:t>ClientInfo.java – screenshot 2</w:t>
       </w:r>
     </w:p>
     <w:p>
@@ -3253,7 +3061,6 @@
           <w:u w:val="single"/>
         </w:rPr>
       </w:pPr>
-      <w:proofErr w:type="spellStart"/>
       <w:r>
         <w:rPr>
           <w:rStyle w:val="Accentuationlgre"/>
@@ -3263,7 +3070,6 @@
         <w:lastRenderedPageBreak/>
         <w:t>ClientListener</w:t>
       </w:r>
-      <w:proofErr w:type="spellEnd"/>
       <w:r>
         <w:rPr>
           <w:rStyle w:val="Accentuationlgre"/>
@@ -3347,21 +3153,7 @@
         <w:rPr>
           <w:rStyle w:val="Accentuationlgre"/>
         </w:rPr>
-        <w:t xml:space="preserve">ClientListernet.java – </w:t>
-      </w:r>
-      <w:proofErr w:type="spellStart"/>
-      <w:r>
-        <w:rPr>
-          <w:rStyle w:val="Accentuationlgre"/>
-        </w:rPr>
-        <w:t>screenshot</w:t>
-      </w:r>
-      <w:proofErr w:type="spellEnd"/>
-      <w:r>
-        <w:rPr>
-          <w:rStyle w:val="Accentuationlgre"/>
-        </w:rPr>
-        <w:t xml:space="preserve"> 1</w:t>
+        <w:t>ClientListernet.java – screenshot 1</w:t>
       </w:r>
     </w:p>
     <w:p>
@@ -3435,21 +3227,7 @@
         <w:rPr>
           <w:rStyle w:val="Accentuationlgre"/>
         </w:rPr>
-        <w:t xml:space="preserve">ClientListener.java – </w:t>
-      </w:r>
-      <w:proofErr w:type="spellStart"/>
-      <w:r>
-        <w:rPr>
-          <w:rStyle w:val="Accentuationlgre"/>
-        </w:rPr>
-        <w:t>screenshot</w:t>
-      </w:r>
-      <w:proofErr w:type="spellEnd"/>
-      <w:r>
-        <w:rPr>
-          <w:rStyle w:val="Accentuationlgre"/>
-        </w:rPr>
-        <w:t xml:space="preserve"> 2</w:t>
+        <w:t>ClientListener.java – screenshot 2</w:t>
       </w:r>
     </w:p>
     <w:p>
@@ -3526,21 +3304,7 @@
         <w:rPr>
           <w:rStyle w:val="Accentuationlgre"/>
         </w:rPr>
-        <w:t xml:space="preserve">ClientListener.java – </w:t>
-      </w:r>
-      <w:proofErr w:type="spellStart"/>
-      <w:r>
-        <w:rPr>
-          <w:rStyle w:val="Accentuationlgre"/>
-        </w:rPr>
-        <w:t>screenshot</w:t>
-      </w:r>
-      <w:proofErr w:type="spellEnd"/>
-      <w:r>
-        <w:rPr>
-          <w:rStyle w:val="Accentuationlgre"/>
-        </w:rPr>
-        <w:t xml:space="preserve"> 3</w:t>
+        <w:t>ClientListener.java – screenshot 3</w:t>
       </w:r>
     </w:p>
     <w:p>
@@ -3611,21 +3375,7 @@
         <w:rPr>
           <w:rStyle w:val="Accentuationlgre"/>
         </w:rPr>
-        <w:t xml:space="preserve">ClientListener.java – </w:t>
-      </w:r>
-      <w:proofErr w:type="spellStart"/>
-      <w:r>
-        <w:rPr>
-          <w:rStyle w:val="Accentuationlgre"/>
-        </w:rPr>
-        <w:t>screenshot</w:t>
-      </w:r>
-      <w:proofErr w:type="spellEnd"/>
-      <w:r>
-        <w:rPr>
-          <w:rStyle w:val="Accentuationlgre"/>
-        </w:rPr>
-        <w:t xml:space="preserve"> 4</w:t>
+        <w:t>ClientListener.java – screenshot 4</w:t>
       </w:r>
     </w:p>
     <w:p>
@@ -3696,25 +3446,10 @@
         <w:rPr>
           <w:rStyle w:val="Accentuationlgre"/>
         </w:rPr>
-        <w:t xml:space="preserve">ClientListener.java – </w:t>
-      </w:r>
-      <w:proofErr w:type="spellStart"/>
-      <w:r>
-        <w:rPr>
-          <w:rStyle w:val="Accentuationlgre"/>
-        </w:rPr>
-        <w:t>screenshot</w:t>
-      </w:r>
-      <w:proofErr w:type="spellEnd"/>
-      <w:r>
-        <w:rPr>
-          <w:rStyle w:val="Accentuationlgre"/>
-        </w:rPr>
-        <w:t xml:space="preserve"> 4</w:t>
-      </w:r>
-    </w:p>
-    <w:p>
-      <w:proofErr w:type="spellStart"/>
+        <w:t>ClientListener.java – screenshot 4</w:t>
+      </w:r>
+    </w:p>
+    <w:p>
       <w:r>
         <w:rPr>
           <w:i/>
@@ -3722,16 +3457,7 @@
           <w:u w:val="single"/>
         </w:rPr>
         <w:lastRenderedPageBreak/>
-        <w:t>ClientSender</w:t>
-      </w:r>
-      <w:proofErr w:type="spellEnd"/>
-      <w:r>
-        <w:rPr>
-          <w:i/>
-          <w:iCs/>
-          <w:u w:val="single"/>
-        </w:rPr>
-        <w:t> :</w:t>
+        <w:t>ClientSender :</w:t>
       </w:r>
     </w:p>
     <w:p>
@@ -3797,21 +3523,7 @@
         <w:rPr>
           <w:rStyle w:val="Accentuationlgre"/>
         </w:rPr>
-        <w:t xml:space="preserve">ClientSender.java – </w:t>
-      </w:r>
-      <w:proofErr w:type="spellStart"/>
-      <w:r>
-        <w:rPr>
-          <w:rStyle w:val="Accentuationlgre"/>
-        </w:rPr>
-        <w:t>screenshot</w:t>
-      </w:r>
-      <w:proofErr w:type="spellEnd"/>
-      <w:r>
-        <w:rPr>
-          <w:rStyle w:val="Accentuationlgre"/>
-        </w:rPr>
-        <w:t xml:space="preserve"> 1</w:t>
+        <w:t>ClientSender.java – screenshot 1</w:t>
       </w:r>
     </w:p>
     <w:p>
@@ -3888,21 +3600,7 @@
         <w:rPr>
           <w:rStyle w:val="Accentuationlgre"/>
         </w:rPr>
-        <w:t xml:space="preserve">ClientSender.java – </w:t>
-      </w:r>
-      <w:proofErr w:type="spellStart"/>
-      <w:r>
-        <w:rPr>
-          <w:rStyle w:val="Accentuationlgre"/>
-        </w:rPr>
-        <w:t>screenshot</w:t>
-      </w:r>
-      <w:proofErr w:type="spellEnd"/>
-      <w:r>
-        <w:rPr>
-          <w:rStyle w:val="Accentuationlgre"/>
-        </w:rPr>
-        <w:t xml:space="preserve"> 2</w:t>
+        <w:t>ClientSender.java – screenshot 2</w:t>
       </w:r>
     </w:p>
     <w:p>
@@ -3928,7 +3626,6 @@
           <w:color w:val="000000" w:themeColor="text1"/>
         </w:rPr>
       </w:pPr>
-      <w:proofErr w:type="spellStart"/>
       <w:r>
         <w:rPr>
           <w:rStyle w:val="Accentuationlgre"/>
@@ -3938,7 +3635,6 @@
         <w:lastRenderedPageBreak/>
         <w:t>ChatServer</w:t>
       </w:r>
-      <w:proofErr w:type="spellEnd"/>
       <w:r>
         <w:rPr>
           <w:rStyle w:val="Accentuationlgre"/>
@@ -3958,7 +3654,6 @@
           <w:color w:val="000000" w:themeColor="text1"/>
         </w:rPr>
       </w:pPr>
-      <w:proofErr w:type="spellStart"/>
       <w:r>
         <w:rPr>
           <w:rStyle w:val="Accentuationlgre"/>
@@ -3967,7 +3662,6 @@
         </w:rPr>
         <w:t>ServerDispatcher</w:t>
       </w:r>
-      <w:proofErr w:type="spellEnd"/>
       <w:r>
         <w:rPr>
           <w:rStyle w:val="Accentuationlgre"/>
@@ -4054,21 +3748,7 @@
         <w:rPr>
           <w:rStyle w:val="Accentuationlgre"/>
         </w:rPr>
-        <w:t xml:space="preserve">ServerDispatcher.java – </w:t>
-      </w:r>
-      <w:proofErr w:type="spellStart"/>
-      <w:r>
-        <w:rPr>
-          <w:rStyle w:val="Accentuationlgre"/>
-        </w:rPr>
-        <w:t>screenshot</w:t>
-      </w:r>
-      <w:proofErr w:type="spellEnd"/>
-      <w:r>
-        <w:rPr>
-          <w:rStyle w:val="Accentuationlgre"/>
-        </w:rPr>
-        <w:t xml:space="preserve"> 1</w:t>
+        <w:t>ServerDispatcher.java – screenshot 1</w:t>
       </w:r>
     </w:p>
     <w:p>
@@ -4147,21 +3827,7 @@
         <w:rPr>
           <w:rStyle w:val="Accentuationlgre"/>
         </w:rPr>
-        <w:t xml:space="preserve">ServerDispatcher.java – </w:t>
-      </w:r>
-      <w:proofErr w:type="spellStart"/>
-      <w:r>
-        <w:rPr>
-          <w:rStyle w:val="Accentuationlgre"/>
-        </w:rPr>
-        <w:t>screenshot</w:t>
-      </w:r>
-      <w:proofErr w:type="spellEnd"/>
-      <w:r>
-        <w:rPr>
-          <w:rStyle w:val="Accentuationlgre"/>
-        </w:rPr>
-        <w:t xml:space="preserve"> 2</w:t>
+        <w:t>ServerDispatcher.java – screenshot 2</w:t>
       </w:r>
     </w:p>
     <w:p>
@@ -4250,21 +3916,7 @@
         <w:rPr>
           <w:rStyle w:val="Accentuationlgre"/>
         </w:rPr>
-        <w:t xml:space="preserve">ServerDispatcher.java – </w:t>
-      </w:r>
-      <w:proofErr w:type="spellStart"/>
-      <w:r>
-        <w:rPr>
-          <w:rStyle w:val="Accentuationlgre"/>
-        </w:rPr>
-        <w:t>screenshot</w:t>
-      </w:r>
-      <w:proofErr w:type="spellEnd"/>
-      <w:r>
-        <w:rPr>
-          <w:rStyle w:val="Accentuationlgre"/>
-        </w:rPr>
-        <w:t xml:space="preserve"> 3</w:t>
+        <w:t>ServerDispatcher.java – screenshot 3</w:t>
       </w:r>
     </w:p>
     <w:p>
@@ -4354,21 +4006,7 @@
         <w:rPr>
           <w:rStyle w:val="Accentuationlgre"/>
         </w:rPr>
-        <w:t xml:space="preserve">ChatClient.java – </w:t>
-      </w:r>
-      <w:proofErr w:type="spellStart"/>
-      <w:r>
-        <w:rPr>
-          <w:rStyle w:val="Accentuationlgre"/>
-        </w:rPr>
-        <w:t>screenshot</w:t>
-      </w:r>
-      <w:proofErr w:type="spellEnd"/>
-      <w:r>
-        <w:rPr>
-          <w:rStyle w:val="Accentuationlgre"/>
-        </w:rPr>
-        <w:t xml:space="preserve"> 1</w:t>
+        <w:t>ChatClient.java – screenshot 1</w:t>
       </w:r>
     </w:p>
     <w:p>
@@ -4446,21 +4084,7 @@
         <w:rPr>
           <w:rStyle w:val="Accentuationlgre"/>
         </w:rPr>
-        <w:t xml:space="preserve">ChatClient.java – </w:t>
-      </w:r>
-      <w:proofErr w:type="spellStart"/>
-      <w:r>
-        <w:rPr>
-          <w:rStyle w:val="Accentuationlgre"/>
-        </w:rPr>
-        <w:t>screenshot</w:t>
-      </w:r>
-      <w:proofErr w:type="spellEnd"/>
-      <w:r>
-        <w:rPr>
-          <w:rStyle w:val="Accentuationlgre"/>
-        </w:rPr>
-        <w:t xml:space="preserve"> 2</w:t>
+        <w:t>ChatClient.java – screenshot 2</w:t>
       </w:r>
     </w:p>
     <w:p>
@@ -4475,15 +4099,7 @@
         <w:t xml:space="preserve">ChatClient.java </w:t>
       </w:r>
       <w:r>
-        <w:t xml:space="preserve">on trouve aussi l’interface graphique dans la classe GUI. Je vous laisserais aller la voir, nous avons utilisés </w:t>
-      </w:r>
-      <w:proofErr w:type="spellStart"/>
-      <w:r>
-        <w:t>Window</w:t>
-      </w:r>
-      <w:proofErr w:type="spellEnd"/>
-      <w:r>
-        <w:t xml:space="preserve"> Builder, qui permet de créer simplement l’architecture d’une interface par widget.</w:t>
+        <w:t>on trouve aussi l’interface graphique dans la classe GUI. Je vous laisserais aller la voir, nous avons utilisés Window Builder, qui permet de créer simplement l’architecture d’une interface par widget.</w:t>
       </w:r>
     </w:p>
     <w:p>
@@ -4565,21 +4181,7 @@
         <w:rPr>
           <w:rStyle w:val="Accentuationlgre"/>
         </w:rPr>
-        <w:t xml:space="preserve">Sender.java – </w:t>
-      </w:r>
-      <w:proofErr w:type="spellStart"/>
-      <w:r>
-        <w:rPr>
-          <w:rStyle w:val="Accentuationlgre"/>
-        </w:rPr>
-        <w:t>screenshot</w:t>
-      </w:r>
-      <w:proofErr w:type="spellEnd"/>
-      <w:r>
-        <w:rPr>
-          <w:rStyle w:val="Accentuationlgre"/>
-        </w:rPr>
-        <w:t xml:space="preserve"> 1</w:t>
+        <w:t>Sender.java – screenshot 1</w:t>
       </w:r>
     </w:p>
     <w:p/>
@@ -4649,21 +4251,7 @@
         <w:rPr>
           <w:rStyle w:val="Accentuationlgre"/>
         </w:rPr>
-        <w:t xml:space="preserve">Sender.java – </w:t>
-      </w:r>
-      <w:proofErr w:type="spellStart"/>
-      <w:r>
-        <w:rPr>
-          <w:rStyle w:val="Accentuationlgre"/>
-        </w:rPr>
-        <w:t>screenshot</w:t>
-      </w:r>
-      <w:proofErr w:type="spellEnd"/>
-      <w:r>
-        <w:rPr>
-          <w:rStyle w:val="Accentuationlgre"/>
-        </w:rPr>
-        <w:t xml:space="preserve"> 2</w:t>
+        <w:t>Sender.java – screenshot 2</w:t>
       </w:r>
     </w:p>
     <w:p>
@@ -4720,6 +4308,9 @@
         <w:ind w:left="1416" w:firstLine="708"/>
       </w:pPr>
       <w:r>
+        <w:rPr>
+          <w:noProof/>
+        </w:rPr>
         <w:drawing>
           <wp:anchor distT="0" distB="0" distL="114300" distR="114300" simplePos="0" relativeHeight="251660288" behindDoc="0" locked="0" layoutInCell="1" allowOverlap="1" wp14:anchorId="1306FCB5" wp14:editId="3A2F813B">
             <wp:simplePos x="0" y="0"/>
@@ -4812,6 +4403,9 @@
     <w:p/>
     <w:p>
       <w:r>
+        <w:rPr>
+          <w:noProof/>
+        </w:rPr>
         <w:drawing>
           <wp:anchor distT="0" distB="0" distL="114300" distR="114300" simplePos="0" relativeHeight="251662336" behindDoc="0" locked="0" layoutInCell="1" allowOverlap="1" wp14:anchorId="78413A03" wp14:editId="787BFA6A">
             <wp:simplePos x="0" y="0"/>
@@ -4893,6 +4487,9 @@
         </w:drawing>
       </w:r>
       <w:r>
+        <w:rPr>
+          <w:noProof/>
+        </w:rPr>
         <w:drawing>
           <wp:inline distT="0" distB="0" distL="0" distR="0" wp14:anchorId="5EF257C5" wp14:editId="08CB6D59">
             <wp:extent cx="5731510" cy="2834640"/>
@@ -4952,6 +4549,9 @@
     <w:p/>
     <w:p>
       <w:r>
+        <w:rPr>
+          <w:noProof/>
+        </w:rPr>
         <w:drawing>
           <wp:inline distT="0" distB="0" distL="0" distR="0" wp14:anchorId="6F44A14A" wp14:editId="66632D1E">
             <wp:extent cx="5731510" cy="285750"/>
@@ -5007,6 +4607,9 @@
     </w:p>
     <w:p>
       <w:r>
+        <w:rPr>
+          <w:noProof/>
+        </w:rPr>
         <w:drawing>
           <wp:inline distT="0" distB="0" distL="0" distR="0" wp14:anchorId="722D5077" wp14:editId="7E9AEDC9">
             <wp:extent cx="5731510" cy="1181100"/>
@@ -5075,6 +4678,9 @@
         <w:ind w:left="360"/>
       </w:pPr>
       <w:r>
+        <w:rPr>
+          <w:noProof/>
+        </w:rPr>
         <w:drawing>
           <wp:anchor distT="0" distB="0" distL="114300" distR="114300" simplePos="0" relativeHeight="251664384" behindDoc="0" locked="0" layoutInCell="1" allowOverlap="1" wp14:anchorId="22E335C7" wp14:editId="2F4B8ADC">
             <wp:simplePos x="0" y="0"/>
@@ -5174,6 +4780,9 @@
     <w:p/>
     <w:p>
       <w:r>
+        <w:rPr>
+          <w:noProof/>
+        </w:rPr>
         <w:drawing>
           <wp:anchor distT="0" distB="0" distL="114300" distR="114300" simplePos="0" relativeHeight="251666432" behindDoc="0" locked="0" layoutInCell="1" allowOverlap="1" wp14:anchorId="6D861F52" wp14:editId="2EB57049">
             <wp:simplePos x="0" y="0"/>
@@ -5255,6 +4864,9 @@
         </w:drawing>
       </w:r>
       <w:r>
+        <w:rPr>
+          <w:noProof/>
+        </w:rPr>
         <w:drawing>
           <wp:inline distT="0" distB="0" distL="0" distR="0" wp14:anchorId="17480610" wp14:editId="6A279A5A">
             <wp:extent cx="5029902" cy="781159"/>
@@ -5322,6 +4934,9 @@
     </w:p>
     <w:p>
       <w:r>
+        <w:rPr>
+          <w:noProof/>
+        </w:rPr>
         <w:drawing>
           <wp:inline distT="0" distB="0" distL="0" distR="0" wp14:anchorId="6E4F0408" wp14:editId="44A3D350">
             <wp:extent cx="1990725" cy="409576"/>
@@ -5369,6 +4984,9 @@
         </w:drawing>
       </w:r>
       <w:r>
+        <w:rPr>
+          <w:noProof/>
+        </w:rPr>
         <w:drawing>
           <wp:inline distT="0" distB="0" distL="0" distR="0" wp14:anchorId="10B6737F" wp14:editId="22B44E78">
             <wp:extent cx="2457450" cy="362663"/>
@@ -5429,6 +5047,9 @@
         <w:jc w:val="center"/>
       </w:pPr>
       <w:r>
+        <w:rPr>
+          <w:noProof/>
+        </w:rPr>
         <w:drawing>
           <wp:inline distT="0" distB="0" distL="0" distR="0" wp14:anchorId="03A6EFD9" wp14:editId="673BC307">
             <wp:extent cx="3328988" cy="2295853"/>
@@ -5494,6 +5115,9 @@
     </w:p>
     <w:p>
       <w:r>
+        <w:rPr>
+          <w:noProof/>
+        </w:rPr>
         <w:drawing>
           <wp:inline distT="0" distB="0" distL="0" distR="0" wp14:anchorId="1761E07C" wp14:editId="63870536">
             <wp:extent cx="2009775" cy="534666"/>
@@ -5541,6 +5165,9 @@
         </w:drawing>
       </w:r>
       <w:r>
+        <w:rPr>
+          <w:noProof/>
+        </w:rPr>
         <w:drawing>
           <wp:inline distT="0" distB="0" distL="0" distR="0" wp14:anchorId="54521E16" wp14:editId="5F199F96">
             <wp:extent cx="2596344" cy="461963"/>
@@ -5616,6 +5243,9 @@
     </w:p>
     <w:p>
       <w:r>
+        <w:rPr>
+          <w:noProof/>
+        </w:rPr>
         <w:drawing>
           <wp:inline distT="0" distB="0" distL="0" distR="0" wp14:anchorId="288B3065" wp14:editId="25BDAB60">
             <wp:extent cx="6335363" cy="2371725"/>
@@ -5665,6 +5295,9 @@
     </w:p>
     <w:p>
       <w:r>
+        <w:rPr>
+          <w:noProof/>
+        </w:rPr>
         <w:lastRenderedPageBreak/>
         <w:drawing>
           <wp:inline distT="0" distB="0" distL="0" distR="0" wp14:anchorId="719C8EB6" wp14:editId="18AB2D1F">
@@ -5720,6 +5353,9 @@
     </w:p>
     <w:p>
       <w:r>
+        <w:rPr>
+          <w:noProof/>
+        </w:rPr>
         <w:drawing>
           <wp:inline distT="0" distB="0" distL="0" distR="0" wp14:anchorId="6BF064CD" wp14:editId="5CB8E56E">
             <wp:extent cx="4755209" cy="3586163"/>
@@ -5769,6 +5405,9 @@
     </w:p>
     <w:p>
       <w:r>
+        <w:rPr>
+          <w:noProof/>
+        </w:rPr>
         <w:lastRenderedPageBreak/>
         <w:drawing>
           <wp:inline distT="0" distB="0" distL="0" distR="0" wp14:anchorId="714874F4" wp14:editId="2C5F7598">
@@ -5832,27 +5471,14 @@
           <w:b/>
           <w:bCs/>
         </w:rPr>
-        <w:t>/PM [</w:t>
-      </w:r>
-      <w:proofErr w:type="spellStart"/>
-      <w:r>
-        <w:rPr>
-          <w:b/>
-          <w:bCs/>
-        </w:rPr>
-        <w:t>username</w:t>
-      </w:r>
-      <w:proofErr w:type="spellEnd"/>
-      <w:r>
-        <w:rPr>
-          <w:b/>
-          <w:bCs/>
-        </w:rPr>
-        <w:t>] [message].</w:t>
-      </w:r>
-    </w:p>
-    <w:p>
-      <w:r>
+        <w:t>/PM [username] [message].</w:t>
+      </w:r>
+    </w:p>
+    <w:p>
+      <w:r>
+        <w:rPr>
+          <w:noProof/>
+        </w:rPr>
         <w:drawing>
           <wp:inline distT="0" distB="0" distL="0" distR="0" wp14:anchorId="6E1A68DB" wp14:editId="0A776B24">
             <wp:extent cx="6303313" cy="2376487"/>
@@ -5909,30 +5535,21 @@
           <w:b/>
           <w:bCs/>
         </w:rPr>
-        <w:t>/</w:t>
-      </w:r>
-      <w:proofErr w:type="spellStart"/>
+        <w:t>/shout</w:t>
+      </w:r>
+      <w:r>
+        <w:t>, protocole qui permet de passer tout les caractères en UPPERCASE.</w:t>
+      </w:r>
+    </w:p>
+    <w:p>
+      <w:r>
+        <w:t xml:space="preserve">Pour voir tout les protocoles et leurs fonctionnalités, il vous suffit de taper </w:t>
+      </w:r>
       <w:r>
         <w:rPr>
           <w:b/>
           <w:bCs/>
         </w:rPr>
-        <w:t>shout</w:t>
-      </w:r>
-      <w:proofErr w:type="spellEnd"/>
-      <w:r>
-        <w:t>, protocole qui permet de passer tout les caractères en UPPERCASE.</w:t>
-      </w:r>
-    </w:p>
-    <w:p>
-      <w:r>
-        <w:t xml:space="preserve">Pour voir tout les protocoles et leurs fonctionnalités, il vous suffit de taper </w:t>
-      </w:r>
-      <w:r>
-        <w:rPr>
-          <w:b/>
-          <w:bCs/>
-        </w:rPr>
         <w:t>/help</w:t>
       </w:r>
       <w:r>
@@ -5941,6 +5558,9 @@
     </w:p>
     <w:p>
       <w:r>
+        <w:rPr>
+          <w:noProof/>
+        </w:rPr>
         <w:drawing>
           <wp:inline distT="0" distB="0" distL="0" distR="0" wp14:anchorId="3E6E334A" wp14:editId="4B92A940">
             <wp:extent cx="4162425" cy="1021006"/>
@@ -5990,6 +5610,9 @@
     </w:p>
     <w:p>
       <w:r>
+        <w:rPr>
+          <w:noProof/>
+        </w:rPr>
         <w:lastRenderedPageBreak/>
         <w:drawing>
           <wp:anchor distT="0" distB="0" distL="114300" distR="114300" simplePos="0" relativeHeight="251667456" behindDoc="0" locked="0" layoutInCell="1" allowOverlap="1" wp14:anchorId="28853A3A" wp14:editId="4CD17178">
@@ -6080,10 +5703,7 @@
         <w:t>Conclusion</w:t>
       </w:r>
     </w:p>
-    <w:p>
-      <w:bookmarkStart w:id="0" w:name="_GoBack"/>
-      <w:bookmarkEnd w:id="0"/>
-    </w:p>
+    <w:p/>
     <w:sectPr>
       <w:headerReference w:type="default" r:id="rId66"/>
       <w:footerReference w:type="default" r:id="rId67"/>
@@ -6142,13 +5762,8 @@
       <w:t xml:space="preserve">Enseignant : </w:t>
     </w:r>
     <w:r>
-      <w:t xml:space="preserve">Lamine </w:t>
+      <w:t>Lamine Bougueroua</w:t>
     </w:r>
-    <w:proofErr w:type="spellStart"/>
-    <w:r>
-      <w:t>Bougueroua</w:t>
-    </w:r>
-    <w:proofErr w:type="spellEnd"/>
     <w:r>
       <w:tab/>
     </w:r>
@@ -6263,46 +5878,20 @@
   <w:p>
     <w:pPr>
       <w:pStyle w:val="En-tte"/>
-      <w:rPr>
-        <w:lang w:val="en-US"/>
-      </w:rPr>
     </w:pPr>
     <w:r>
-      <w:rPr>
-        <w:lang w:val="en-US"/>
-      </w:rPr>
       <w:t>RI-A</w:t>
     </w:r>
     <w:r>
-      <w:rPr>
-        <w:lang w:val="en-US"/>
-      </w:rPr>
       <w:t>PTN72-</w:t>
     </w:r>
     <w:r>
-      <w:rPr>
-        <w:lang w:val="en-US"/>
-      </w:rPr>
-      <w:t xml:space="preserve">Multitâche et temps </w:t>
+      <w:t>Multitâche et temps réel</w:t>
     </w:r>
-    <w:proofErr w:type="spellStart"/>
     <w:r>
-      <w:rPr>
-        <w:lang w:val="en-US"/>
-      </w:rPr>
-      <w:t>réel</w:t>
-    </w:r>
-    <w:proofErr w:type="spellEnd"/>
-    <w:r>
-      <w:rPr>
-        <w:lang w:val="en-US"/>
-      </w:rPr>
       <w:tab/>
     </w:r>
     <w:r>
-      <w:rPr>
-        <w:lang w:val="en-US"/>
-      </w:rPr>
       <w:tab/>
       <w:t>2020-2021</w:t>
     </w:r>
@@ -7754,7 +7343,7 @@
 </file>
 
 <file path=customXml/itemProps1.xml><?xml version="1.0" encoding="utf-8"?>
-<ds:datastoreItem xmlns:ds="http://schemas.openxmlformats.org/officeDocument/2006/customXml" ds:itemID="{30CC309B-EF5A-4CDE-84A4-2FF68CCC8B4B}">
+<ds:datastoreItem xmlns:ds="http://schemas.openxmlformats.org/officeDocument/2006/customXml" ds:itemID="{4F4F24E7-D8DE-4106-BC2C-AA11DF3F599D}">
   <ds:schemaRefs>
     <ds:schemaRef ds:uri="http://schemas.openxmlformats.org/officeDocument/2006/bibliography"/>
   </ds:schemaRefs>

</xml_diff>